<commit_message>
Carga liberacion etapa conceptualizacion
</commit_message>
<xml_diff>
--- a/Carta inicio de proyecto.docx
+++ b/Carta inicio de proyecto.docx
@@ -953,13 +953,13 @@
     </w:p>
     <w:p>
       <w:pPr>
+        <w:pStyle w:val="Encabezado"/>
         <w:jc w:val="center"/>
         <w:rPr>
           <w:rFonts w:ascii="Arial" w:eastAsia="Arial" w:hAnsi="Arial" w:cs="Arial"/>
           <w:b/>
           <w:sz w:val="32"/>
           <w:szCs w:val="32"/>
-          <w:lang w:val="en-US"/>
         </w:rPr>
       </w:pPr>
       <w:r>
@@ -977,57 +977,71 @@
           <w:b/>
           <w:sz w:val="32"/>
           <w:szCs w:val="32"/>
-          <w:lang w:val="en-US"/>
         </w:rPr>
         <w:lastRenderedPageBreak/>
-        <w:t xml:space="preserve">Carta </w:t>
-      </w:r>
-      <w:proofErr w:type="spellStart"/>
+        <w:t xml:space="preserve">Carta inicio de </w:t>
+      </w:r>
       <w:r>
         <w:rPr>
           <w:rFonts w:ascii="Arial" w:eastAsia="Arial" w:hAnsi="Arial" w:cs="Arial"/>
           <w:b/>
           <w:sz w:val="32"/>
           <w:szCs w:val="32"/>
-          <w:lang w:val="en-US"/>
-        </w:rPr>
-        <w:t>inicio</w:t>
-      </w:r>
-      <w:proofErr w:type="spellEnd"/>
-      <w:r>
+        </w:rPr>
+        <w:t>Proyecto</w:t>
+      </w:r>
+    </w:p>
+    <w:p>
+      <w:pPr>
+        <w:pStyle w:val="Encabezado"/>
+        <w:jc w:val="right"/>
+      </w:pPr>
+    </w:p>
+    <w:p>
+      <w:pPr>
+        <w:pStyle w:val="Encabezado"/>
+        <w:jc w:val="right"/>
+      </w:pPr>
+    </w:p>
+    <w:p>
+      <w:pPr>
+        <w:pStyle w:val="Encabezado"/>
+        <w:jc w:val="right"/>
+      </w:pPr>
+      <w:r>
+        <w:t xml:space="preserve"> </w:t>
+      </w:r>
+      <w:r>
+        <w:t>Guadalajara</w:t>
+      </w:r>
+      <w:r>
+        <w:t>,</w:t>
+      </w:r>
+      <w:r>
+        <w:t xml:space="preserve"> Jalisco</w:t>
+      </w:r>
+      <w:bookmarkStart w:id="2" w:name="_GoBack"/>
+      <w:bookmarkEnd w:id="2"/>
+    </w:p>
+    <w:p>
+      <w:pPr>
+        <w:pStyle w:val="Encabezado"/>
+        <w:jc w:val="right"/>
+      </w:pPr>
+      <w:r>
+        <w:t>10 de Julio de 2018</w:t>
+      </w:r>
+    </w:p>
+    <w:p>
+      <w:pPr>
+        <w:jc w:val="center"/>
         <w:rPr>
           <w:rFonts w:ascii="Arial" w:eastAsia="Arial" w:hAnsi="Arial" w:cs="Arial"/>
           <w:b/>
           <w:sz w:val="32"/>
           <w:szCs w:val="32"/>
-          <w:lang w:val="en-US"/>
-        </w:rPr>
-        <w:t xml:space="preserve"> de </w:t>
-      </w:r>
-      <w:r>
-        <w:rPr>
-          <w:rFonts w:ascii="Arial" w:eastAsia="Arial" w:hAnsi="Arial" w:cs="Arial"/>
-          <w:b/>
-          <w:sz w:val="32"/>
-          <w:szCs w:val="32"/>
-          <w:lang w:val="en-US"/>
-        </w:rPr>
-        <w:t>Proyecto</w:t>
-      </w:r>
-    </w:p>
-    <w:p>
-      <w:pPr>
-        <w:jc w:val="center"/>
-        <w:rPr>
-          <w:rFonts w:ascii="Arial" w:eastAsia="Arial" w:hAnsi="Arial" w:cs="Arial"/>
-          <w:b/>
-          <w:sz w:val="32"/>
-          <w:szCs w:val="32"/>
-          <w:lang w:val="en-US"/>
-        </w:rPr>
-      </w:pPr>
-      <w:bookmarkStart w:id="2" w:name="_GoBack"/>
-      <w:bookmarkEnd w:id="2"/>
+        </w:rPr>
+      </w:pPr>
     </w:p>
     <w:p>
       <w:pPr>
@@ -2000,6 +2014,7 @@
       </w:pPr>
     </w:p>
     <w:sectPr>
+      <w:headerReference w:type="default" r:id="rId8"/>
       <w:pgSz w:w="12240" w:h="15840"/>
       <w:pgMar w:top="1417" w:right="1701" w:bottom="1417" w:left="1701" w:header="0" w:footer="720" w:gutter="0"/>
       <w:pgNumType w:start="1"/>
@@ -2057,6 +2072,35 @@
     </w:p>
   </w:footnote>
 </w:footnotes>
+</file>
+
+<file path=word/header1.xml><?xml version="1.0" encoding="utf-8"?>
+<w:hdr xmlns:wpc="http://schemas.microsoft.com/office/word/2010/wordprocessingCanvas" xmlns:cx="http://schemas.microsoft.com/office/drawing/2014/chartex" xmlns:cx1="http://schemas.microsoft.com/office/drawing/2015/9/8/chartex" xmlns:cx2="http://schemas.microsoft.com/office/drawing/2015/10/21/chartex" xmlns:cx3="http://schemas.microsoft.com/office/drawing/2016/5/9/chartex" xmlns:cx4="http://schemas.microsoft.com/office/drawing/2016/5/10/chartex" xmlns:cx5="http://schemas.microsoft.com/office/drawing/2016/5/11/chartex" xmlns:cx6="http://schemas.microsoft.com/office/drawing/2016/5/12/chartex" xmlns:cx7="http://schemas.microsoft.com/office/drawing/2016/5/13/chartex" xmlns:cx8="http://schemas.microsoft.com/office/drawing/2016/5/14/chartex" xmlns:mc="http://schemas.openxmlformats.org/markup-compatibility/2006" xmlns:aink="http://schemas.microsoft.com/office/drawing/2016/ink" xmlns:am3d="http://schemas.microsoft.com/office/drawing/2017/model3d" xmlns:o="urn:schemas-microsoft-com:office:office" xmlns:r="http://schemas.openxmlformats.org/officeDocument/2006/relationships" xmlns:m="http://schemas.openxmlformats.org/officeDocument/2006/math" xmlns:v="urn:schemas-microsoft-com:vml" xmlns:wp14="http://schemas.microsoft.com/office/word/2010/wordprocessingDrawing" xmlns:wp="http://schemas.openxmlformats.org/drawingml/2006/wordprocessingDrawing" xmlns:w10="urn:schemas-microsoft-com:office:word" xmlns:w="http://schemas.openxmlformats.org/wordprocessingml/2006/main" xmlns:w14="http://schemas.microsoft.com/office/word/2010/wordml" xmlns:w15="http://schemas.microsoft.com/office/word/2012/wordml" xmlns:w16cid="http://schemas.microsoft.com/office/word/2016/wordml/cid" xmlns:w16se="http://schemas.microsoft.com/office/word/2015/wordml/symex" xmlns:wpg="http://schemas.microsoft.com/office/word/2010/wordprocessingGroup" xmlns:wpi="http://schemas.microsoft.com/office/word/2010/wordprocessingInk" xmlns:wne="http://schemas.microsoft.com/office/word/2006/wordml" xmlns:wps="http://schemas.microsoft.com/office/word/2010/wordprocessingShape" mc:Ignorable="w14 w15 w16se w16cid wp14">
+  <w:p>
+    <w:pPr>
+      <w:pStyle w:val="Encabezado"/>
+      <w:rPr>
+        <w:lang w:val="en-US"/>
+      </w:rPr>
+    </w:pPr>
+  </w:p>
+  <w:p>
+    <w:pPr>
+      <w:pStyle w:val="Encabezado"/>
+      <w:rPr>
+        <w:lang w:val="en-US"/>
+      </w:rPr>
+    </w:pPr>
+  </w:p>
+  <w:p>
+    <w:pPr>
+      <w:pStyle w:val="Encabezado"/>
+      <w:rPr>
+        <w:lang w:val="en-US"/>
+      </w:rPr>
+    </w:pPr>
+  </w:p>
+</w:hdr>
 </file>
 
 <file path=word/numbering.xml><?xml version="1.0" encoding="utf-8"?>

</xml_diff>

<commit_message>
Actualizacion de carta inicio 450,000
</commit_message>
<xml_diff>
--- a/Carta inicio de proyecto.docx
+++ b/Carta inicio de proyecto.docx
@@ -724,7 +724,25 @@
                 <w:sz w:val="24"/>
                 <w:szCs w:val="24"/>
               </w:rPr>
-              <w:t>proyect</w:t>
+              <w:t>pro</w:t>
+            </w:r>
+            <w:r>
+              <w:rPr>
+                <w:rFonts w:ascii="Arial" w:hAnsi="Arial" w:cs="Arial"/>
+                <w:sz w:val="24"/>
+                <w:szCs w:val="24"/>
+              </w:rPr>
+              <w:t>j</w:t>
+            </w:r>
+            <w:bookmarkStart w:id="2" w:name="_GoBack"/>
+            <w:bookmarkEnd w:id="2"/>
+            <w:r>
+              <w:rPr>
+                <w:rFonts w:ascii="Arial" w:hAnsi="Arial" w:cs="Arial"/>
+                <w:sz w:val="24"/>
+                <w:szCs w:val="24"/>
+              </w:rPr>
+              <w:t>ect</w:t>
             </w:r>
             <w:proofErr w:type="spellEnd"/>
             <w:r>
@@ -1009,10 +1027,7 @@
         <w:jc w:val="right"/>
       </w:pPr>
       <w:r>
-        <w:t xml:space="preserve"> </w:t>
-      </w:r>
-      <w:r>
-        <w:t>Guadalajara</w:t>
+        <w:t xml:space="preserve"> Guadalajara</w:t>
       </w:r>
       <w:r>
         <w:t>,</w:t>
@@ -1020,8 +1035,6 @@
       <w:r>
         <w:t xml:space="preserve"> Jalisco</w:t>
       </w:r>
-      <w:bookmarkStart w:id="2" w:name="_GoBack"/>
-      <w:bookmarkEnd w:id="2"/>
     </w:p>
     <w:p>
       <w:pPr>
@@ -1221,14 +1234,50 @@
         </w:rPr>
         <w:t xml:space="preserve">Las partes se reúnen para celebrar el inicio de proyecto con la siguiente </w:t>
       </w:r>
-      <w:proofErr w:type="spellStart"/>
-      <w:r>
-        <w:rPr>
-          <w:rFonts w:ascii="Arial" w:eastAsia="Arial" w:hAnsi="Arial" w:cs="Arial"/>
-        </w:rPr>
-        <w:t>definicion</w:t>
-      </w:r>
-      <w:proofErr w:type="spellEnd"/>
+      <w:r>
+        <w:rPr>
+          <w:rFonts w:ascii="Arial" w:eastAsia="Arial" w:hAnsi="Arial" w:cs="Arial"/>
+        </w:rPr>
+        <w:t>definición:</w:t>
+      </w:r>
+    </w:p>
+    <w:p>
+      <w:pPr>
+        <w:pStyle w:val="Prrafodelista"/>
+        <w:numPr>
+          <w:ilvl w:val="0"/>
+          <w:numId w:val="2"/>
+        </w:numPr>
+        <w:jc w:val="both"/>
+        <w:rPr>
+          <w:rFonts w:ascii="Arial" w:eastAsia="Arial" w:hAnsi="Arial" w:cs="Arial"/>
+        </w:rPr>
+      </w:pPr>
+      <w:r>
+        <w:rPr>
+          <w:rFonts w:ascii="Arial" w:eastAsia="Arial" w:hAnsi="Arial" w:cs="Arial"/>
+        </w:rPr>
+        <w:t>Para la realización de este proyecto el CLIENTE determina un presupuesto de $450,000</w:t>
+      </w:r>
+    </w:p>
+    <w:p>
+      <w:pPr>
+        <w:pStyle w:val="Prrafodelista"/>
+        <w:numPr>
+          <w:ilvl w:val="0"/>
+          <w:numId w:val="2"/>
+        </w:numPr>
+        <w:jc w:val="both"/>
+        <w:rPr>
+          <w:rFonts w:ascii="Arial" w:eastAsia="Arial" w:hAnsi="Arial" w:cs="Arial"/>
+        </w:rPr>
+      </w:pPr>
+      <w:r>
+        <w:rPr>
+          <w:rFonts w:ascii="Arial" w:eastAsia="Arial" w:hAnsi="Arial" w:cs="Arial"/>
+        </w:rPr>
+        <w:t>Fecha de entrega del proyecto 1 de diciembre 2018</w:t>
+      </w:r>
     </w:p>
     <w:p>
       <w:pPr>
@@ -1841,13 +1890,6 @@
           <w:rFonts w:ascii="Arial" w:eastAsia="Arial" w:hAnsi="Arial" w:cs="Arial"/>
         </w:rPr>
       </w:pPr>
-    </w:p>
-    <w:p>
-      <w:pPr>
-        <w:rPr>
-          <w:rFonts w:ascii="Arial" w:eastAsia="Arial" w:hAnsi="Arial" w:cs="Arial"/>
-        </w:rPr>
-      </w:pPr>
       <w:r>
         <w:rPr>
           <w:rFonts w:ascii="Arial" w:eastAsia="Arial" w:hAnsi="Arial" w:cs="Arial"/>
@@ -1973,7 +2015,6 @@
         <w:tab/>
         <w:t xml:space="preserve">   </w:t>
       </w:r>
-      <w:proofErr w:type="spellStart"/>
       <w:r>
         <w:rPr>
           <w:rFonts w:ascii="Arial" w:eastAsia="Arial" w:hAnsi="Arial" w:cs="Arial"/>
@@ -1984,14 +2025,19 @@
         <w:rPr>
           <w:rFonts w:ascii="Arial" w:eastAsia="Arial" w:hAnsi="Arial" w:cs="Arial"/>
         </w:rPr>
-        <w:t>orject</w:t>
-      </w:r>
-      <w:proofErr w:type="spellEnd"/>
-      <w:r>
-        <w:rPr>
-          <w:rFonts w:ascii="Arial" w:eastAsia="Arial" w:hAnsi="Arial" w:cs="Arial"/>
-        </w:rPr>
-        <w:t xml:space="preserve"> </w:t>
+        <w:t>r</w:t>
+      </w:r>
+      <w:r>
+        <w:rPr>
+          <w:rFonts w:ascii="Arial" w:eastAsia="Arial" w:hAnsi="Arial" w:cs="Arial"/>
+        </w:rPr>
+        <w:t>o</w:t>
+      </w:r>
+      <w:r>
+        <w:rPr>
+          <w:rFonts w:ascii="Arial" w:eastAsia="Arial" w:hAnsi="Arial" w:cs="Arial"/>
+        </w:rPr>
+        <w:t xml:space="preserve">ject </w:t>
       </w:r>
       <w:r>
         <w:rPr>
@@ -2218,8 +2264,124 @@
       </w:rPr>
     </w:lvl>
   </w:abstractNum>
+  <w:abstractNum w:abstractNumId="1" w15:restartNumberingAfterBreak="0">
+    <w:nsid w:val="71B02F4F"/>
+    <w:multiLevelType w:val="hybridMultilevel"/>
+    <w:tmpl w:val="7142634A"/>
+    <w:lvl w:ilvl="0" w:tplc="080A0001">
+      <w:start w:val="1"/>
+      <w:numFmt w:val="bullet"/>
+      <w:lvlText w:val=""/>
+      <w:lvlJc w:val="left"/>
+      <w:pPr>
+        <w:ind w:left="720" w:hanging="360"/>
+      </w:pPr>
+      <w:rPr>
+        <w:rFonts w:ascii="Symbol" w:hAnsi="Symbol" w:hint="default"/>
+      </w:rPr>
+    </w:lvl>
+    <w:lvl w:ilvl="1" w:tplc="080A0003" w:tentative="1">
+      <w:start w:val="1"/>
+      <w:numFmt w:val="bullet"/>
+      <w:lvlText w:val="o"/>
+      <w:lvlJc w:val="left"/>
+      <w:pPr>
+        <w:ind w:left="1440" w:hanging="360"/>
+      </w:pPr>
+      <w:rPr>
+        <w:rFonts w:ascii="Courier New" w:hAnsi="Courier New" w:cs="Courier New" w:hint="default"/>
+      </w:rPr>
+    </w:lvl>
+    <w:lvl w:ilvl="2" w:tplc="080A0005" w:tentative="1">
+      <w:start w:val="1"/>
+      <w:numFmt w:val="bullet"/>
+      <w:lvlText w:val=""/>
+      <w:lvlJc w:val="left"/>
+      <w:pPr>
+        <w:ind w:left="2160" w:hanging="360"/>
+      </w:pPr>
+      <w:rPr>
+        <w:rFonts w:ascii="Wingdings" w:hAnsi="Wingdings" w:hint="default"/>
+      </w:rPr>
+    </w:lvl>
+    <w:lvl w:ilvl="3" w:tplc="080A0001" w:tentative="1">
+      <w:start w:val="1"/>
+      <w:numFmt w:val="bullet"/>
+      <w:lvlText w:val=""/>
+      <w:lvlJc w:val="left"/>
+      <w:pPr>
+        <w:ind w:left="2880" w:hanging="360"/>
+      </w:pPr>
+      <w:rPr>
+        <w:rFonts w:ascii="Symbol" w:hAnsi="Symbol" w:hint="default"/>
+      </w:rPr>
+    </w:lvl>
+    <w:lvl w:ilvl="4" w:tplc="080A0003" w:tentative="1">
+      <w:start w:val="1"/>
+      <w:numFmt w:val="bullet"/>
+      <w:lvlText w:val="o"/>
+      <w:lvlJc w:val="left"/>
+      <w:pPr>
+        <w:ind w:left="3600" w:hanging="360"/>
+      </w:pPr>
+      <w:rPr>
+        <w:rFonts w:ascii="Courier New" w:hAnsi="Courier New" w:cs="Courier New" w:hint="default"/>
+      </w:rPr>
+    </w:lvl>
+    <w:lvl w:ilvl="5" w:tplc="080A0005" w:tentative="1">
+      <w:start w:val="1"/>
+      <w:numFmt w:val="bullet"/>
+      <w:lvlText w:val=""/>
+      <w:lvlJc w:val="left"/>
+      <w:pPr>
+        <w:ind w:left="4320" w:hanging="360"/>
+      </w:pPr>
+      <w:rPr>
+        <w:rFonts w:ascii="Wingdings" w:hAnsi="Wingdings" w:hint="default"/>
+      </w:rPr>
+    </w:lvl>
+    <w:lvl w:ilvl="6" w:tplc="080A0001" w:tentative="1">
+      <w:start w:val="1"/>
+      <w:numFmt w:val="bullet"/>
+      <w:lvlText w:val=""/>
+      <w:lvlJc w:val="left"/>
+      <w:pPr>
+        <w:ind w:left="5040" w:hanging="360"/>
+      </w:pPr>
+      <w:rPr>
+        <w:rFonts w:ascii="Symbol" w:hAnsi="Symbol" w:hint="default"/>
+      </w:rPr>
+    </w:lvl>
+    <w:lvl w:ilvl="7" w:tplc="080A0003" w:tentative="1">
+      <w:start w:val="1"/>
+      <w:numFmt w:val="bullet"/>
+      <w:lvlText w:val="o"/>
+      <w:lvlJc w:val="left"/>
+      <w:pPr>
+        <w:ind w:left="5760" w:hanging="360"/>
+      </w:pPr>
+      <w:rPr>
+        <w:rFonts w:ascii="Courier New" w:hAnsi="Courier New" w:cs="Courier New" w:hint="default"/>
+      </w:rPr>
+    </w:lvl>
+    <w:lvl w:ilvl="8" w:tplc="080A0005" w:tentative="1">
+      <w:start w:val="1"/>
+      <w:numFmt w:val="bullet"/>
+      <w:lvlText w:val=""/>
+      <w:lvlJc w:val="left"/>
+      <w:pPr>
+        <w:ind w:left="6480" w:hanging="360"/>
+      </w:pPr>
+      <w:rPr>
+        <w:rFonts w:ascii="Wingdings" w:hAnsi="Wingdings" w:hint="default"/>
+      </w:rPr>
+    </w:lvl>
+  </w:abstractNum>
   <w:num w:numId="1">
     <w:abstractNumId w:val="0"/>
+  </w:num>
+  <w:num w:numId="2">
+    <w:abstractNumId w:val="1"/>
   </w:num>
 </w:numbering>
 </file>
@@ -2953,6 +3115,17 @@
       </w:tblBorders>
     </w:tblPr>
   </w:style>
+  <w:style w:type="paragraph" w:styleId="Prrafodelista">
+    <w:name w:val="List Paragraph"/>
+    <w:basedOn w:val="Normal"/>
+    <w:uiPriority w:val="34"/>
+    <w:qFormat/>
+    <w:rsid w:val="00BD4703"/>
+    <w:pPr>
+      <w:ind w:left="720"/>
+      <w:contextualSpacing/>
+    </w:pPr>
+  </w:style>
 </w:styles>
 </file>
 

</xml_diff>